<commit_message>
cover letter with on letter head
</commit_message>
<xml_diff>
--- a/Manuscript/Revision/cover_letter_revision.docx
+++ b/Manuscript/Revision/cover_letter_revision.docx
@@ -60,64 +60,16 @@
         <w:rPr>
           <w:rFonts w:ascii="Times New Roman" w:hAnsi="Times New Roman"/>
         </w:rPr>
-        <w:t>Limited utility of residue masking for positive-selection inference</w:t>
+        <w:t>Limited utility of residue masking for positive-selection inference.” We thank the associate editor for the opportunity to submit a revised manuscript, and we have made every effort to address all comments raised by the associate editor and two reviewers, as detailed in our “Response to Reviewers.” As recommended by the associate editor, we have rewritten our manuscript in the format of an MBE Letter</w:t>
       </w:r>
       <w:r>
         <w:rPr>
-          <w:rFonts w:ascii="Times New Roman" w:hAnsi="Times New Roman"/>
-        </w:rPr>
-        <w:t xml:space="preserve">.” We thank the associate editor for the opportunity to submit a revised manuscript, and we have made every effort to </w:t>
-      </w:r>
-      <w:r>
-        <w:rPr>
-          <w:rFonts w:ascii="Times New Roman" w:hAnsi="Times New Roman"/>
-        </w:rPr>
-        <w:t>address all comments raised by the associate editor and two reviewers</w:t>
-      </w:r>
-      <w:r>
-        <w:rPr>
-          <w:rFonts w:ascii="Times New Roman" w:hAnsi="Times New Roman"/>
-        </w:rPr>
-        <w:t>, as detailed in our “Response to Reviewers</w:t>
-      </w:r>
-      <w:r>
-        <w:rPr>
-          <w:rFonts w:ascii="Times New Roman" w:hAnsi="Times New Roman"/>
-        </w:rPr>
-        <w:t>.</w:t>
-      </w:r>
-      <w:r>
-        <w:rPr>
-          <w:rFonts w:ascii="Times New Roman" w:hAnsi="Times New Roman"/>
-        </w:rPr>
-        <w:t>” As</w:t>
-      </w:r>
-      <w:r>
-        <w:rPr>
-          <w:rFonts w:ascii="Times New Roman" w:hAnsi="Times New Roman"/>
-        </w:rPr>
-        <w:t xml:space="preserve"> </w:t>
-      </w:r>
-      <w:r>
-        <w:rPr>
-          <w:rFonts w:ascii="Times New Roman" w:hAnsi="Times New Roman"/>
-        </w:rPr>
-        <w:t>recommended by the associate editor, we have rewritten our manuscript in the format of an MBE Letter</w:t>
-      </w:r>
-      <w:r>
-        <w:rPr>
-          <w:rFonts w:ascii="Times New Roman" w:hAnsi="Times New Roman" w:cs="Times New Roman"/>
-        </w:rPr>
-        <w:t>, rather than in the Article format</w:t>
+          <w:rFonts w:ascii="Times New Roman" w:hAnsi="Times New Roman" w:cs="Times New Roman"/>
+        </w:rPr>
+        <w:t>, rather than in the Article format as previously submitted.</w:t>
       </w:r>
       <w:bookmarkStart w:id="0" w:name="_GoBack"/>
       <w:bookmarkEnd w:id="0"/>
-      <w:r>
-        <w:rPr>
-          <w:rFonts w:ascii="Times New Roman" w:hAnsi="Times New Roman" w:cs="Times New Roman"/>
-        </w:rPr>
-        <w:t xml:space="preserve"> as previously submitted.</w:t>
-      </w:r>
     </w:p>
     <w:p>
       <w:pPr>
@@ -202,6 +154,7 @@
       </w:pPr>
     </w:p>
     <w:sectPr>
+      <w:headerReference w:type="default" r:id="rId7"/>
       <w:pgSz w:w="12240" w:h="15840"/>
       <w:pgMar w:top="1440" w:right="1800" w:bottom="1440" w:left="1800" w:header="720" w:footer="720" w:gutter="0"/>
       <w:cols w:space="720"/>
@@ -209,6 +162,498 @@
     </w:sectPr>
   </w:body>
 </w:document>
+</file>
+
+<file path=word/endnotes.xml><?xml version="1.0" encoding="utf-8"?>
+<w:endnotes xmlns:wpc="http://schemas.microsoft.com/office/word/2010/wordprocessingCanvas" xmlns:mo="http://schemas.microsoft.com/office/mac/office/2008/main" xmlns:mc="http://schemas.openxmlformats.org/markup-compatibility/2006" xmlns:mv="urn:schemas-microsoft-com:mac:vml" xmlns:o="urn:schemas-microsoft-com:office:office" xmlns:r="http://schemas.openxmlformats.org/officeDocument/2006/relationships" xmlns:m="http://schemas.openxmlformats.org/officeDocument/2006/math" xmlns:v="urn:schemas-microsoft-com:vml" xmlns:wp14="http://schemas.microsoft.com/office/word/2010/wordprocessingDrawing" xmlns:wp="http://schemas.openxmlformats.org/drawingml/2006/wordprocessingDrawing" xmlns:w10="urn:schemas-microsoft-com:office:word" xmlns:w="http://schemas.openxmlformats.org/wordprocessingml/2006/main" xmlns:w14="http://schemas.microsoft.com/office/word/2010/wordml" xmlns:wpg="http://schemas.microsoft.com/office/word/2010/wordprocessingGroup" xmlns:wpi="http://schemas.microsoft.com/office/word/2010/wordprocessingInk" xmlns:wne="http://schemas.microsoft.com/office/word/2006/wordml" xmlns:wps="http://schemas.microsoft.com/office/word/2010/wordprocessingShape" mc:Ignorable="w14 wp14">
+  <w:endnote w:type="separator" w:id="-1">
+    <w:p>
+      <w:r>
+        <w:separator/>
+      </w:r>
+    </w:p>
+  </w:endnote>
+  <w:endnote w:type="continuationSeparator" w:id="0">
+    <w:p>
+      <w:r>
+        <w:continuationSeparator/>
+      </w:r>
+    </w:p>
+  </w:endnote>
+</w:endnotes>
+</file>
+
+<file path=word/footnotes.xml><?xml version="1.0" encoding="utf-8"?>
+<w:footnotes xmlns:wpc="http://schemas.microsoft.com/office/word/2010/wordprocessingCanvas" xmlns:mo="http://schemas.microsoft.com/office/mac/office/2008/main" xmlns:mc="http://schemas.openxmlformats.org/markup-compatibility/2006" xmlns:mv="urn:schemas-microsoft-com:mac:vml" xmlns:o="urn:schemas-microsoft-com:office:office" xmlns:r="http://schemas.openxmlformats.org/officeDocument/2006/relationships" xmlns:m="http://schemas.openxmlformats.org/officeDocument/2006/math" xmlns:v="urn:schemas-microsoft-com:vml" xmlns:wp14="http://schemas.microsoft.com/office/word/2010/wordprocessingDrawing" xmlns:wp="http://schemas.openxmlformats.org/drawingml/2006/wordprocessingDrawing" xmlns:w10="urn:schemas-microsoft-com:office:word" xmlns:w="http://schemas.openxmlformats.org/wordprocessingml/2006/main" xmlns:w14="http://schemas.microsoft.com/office/word/2010/wordml" xmlns:wpg="http://schemas.microsoft.com/office/word/2010/wordprocessingGroup" xmlns:wpi="http://schemas.microsoft.com/office/word/2010/wordprocessingInk" xmlns:wne="http://schemas.microsoft.com/office/word/2006/wordml" xmlns:wps="http://schemas.microsoft.com/office/word/2010/wordprocessingShape" mc:Ignorable="w14 wp14">
+  <w:footnote w:type="separator" w:id="-1">
+    <w:p>
+      <w:r>
+        <w:separator/>
+      </w:r>
+    </w:p>
+  </w:footnote>
+  <w:footnote w:type="continuationSeparator" w:id="0">
+    <w:p>
+      <w:r>
+        <w:continuationSeparator/>
+      </w:r>
+    </w:p>
+  </w:footnote>
+</w:footnotes>
+</file>
+
+<file path=word/header1.xml><?xml version="1.0" encoding="utf-8"?>
+<w:hdr xmlns:wpc="http://schemas.microsoft.com/office/word/2010/wordprocessingCanvas" xmlns:mo="http://schemas.microsoft.com/office/mac/office/2008/main" xmlns:mc="http://schemas.openxmlformats.org/markup-compatibility/2006" xmlns:mv="urn:schemas-microsoft-com:mac:vml" xmlns:o="urn:schemas-microsoft-com:office:office" xmlns:r="http://schemas.openxmlformats.org/officeDocument/2006/relationships" xmlns:m="http://schemas.openxmlformats.org/officeDocument/2006/math" xmlns:v="urn:schemas-microsoft-com:vml" xmlns:wp14="http://schemas.microsoft.com/office/word/2010/wordprocessingDrawing" xmlns:wp="http://schemas.openxmlformats.org/drawingml/2006/wordprocessingDrawing" xmlns:w10="urn:schemas-microsoft-com:office:word" xmlns:w="http://schemas.openxmlformats.org/wordprocessingml/2006/main" xmlns:w14="http://schemas.microsoft.com/office/word/2010/wordml" xmlns:wpg="http://schemas.microsoft.com/office/word/2010/wordprocessingGroup" xmlns:wpi="http://schemas.microsoft.com/office/word/2010/wordprocessingInk" xmlns:wne="http://schemas.microsoft.com/office/word/2006/wordml" xmlns:wps="http://schemas.microsoft.com/office/word/2010/wordprocessingShape" mc:Ignorable="w14 wp14">
+  <w:p>
+    <w:pPr>
+      <w:ind w:left="-360"/>
+      <w:rPr>
+        <w:i/>
+        <w:sz w:val="20"/>
+      </w:rPr>
+    </w:pPr>
+    <w:r>
+      <w:rPr>
+        <w:noProof/>
+      </w:rPr>
+      <mc:AlternateContent>
+        <mc:Choice Requires="wps">
+          <w:drawing>
+            <wp:anchor distT="0" distB="0" distL="114300" distR="114300" simplePos="0" relativeHeight="251659264" behindDoc="0" locked="0" layoutInCell="1" allowOverlap="1" wp14:anchorId="4B628478" wp14:editId="1D80D80C">
+              <wp:simplePos x="0" y="0"/>
+              <wp:positionH relativeFrom="column">
+                <wp:posOffset>851535</wp:posOffset>
+              </wp:positionH>
+              <wp:positionV relativeFrom="paragraph">
+                <wp:posOffset>2540</wp:posOffset>
+              </wp:positionV>
+              <wp:extent cx="5486400" cy="1371600"/>
+              <wp:effectExtent l="0" t="0" r="0" b="0"/>
+              <wp:wrapNone/>
+              <wp:docPr id="2" name="Text Box 1"/>
+              <wp:cNvGraphicFramePr>
+                <a:graphicFrameLocks xmlns:a="http://schemas.openxmlformats.org/drawingml/2006/main"/>
+              </wp:cNvGraphicFramePr>
+              <a:graphic xmlns:a="http://schemas.openxmlformats.org/drawingml/2006/main">
+                <a:graphicData uri="http://schemas.microsoft.com/office/word/2010/wordprocessingShape">
+                  <wps:wsp>
+                    <wps:cNvSpPr txBox="1">
+                      <a:spLocks noChangeArrowheads="1"/>
+                    </wps:cNvSpPr>
+                    <wps:spPr bwMode="auto">
+                      <a:xfrm>
+                        <a:off x="0" y="0"/>
+                        <a:ext cx="5486400" cy="1371600"/>
+                      </a:xfrm>
+                      <a:prstGeom prst="rect">
+                        <a:avLst/>
+                      </a:prstGeom>
+                      <a:noFill/>
+                      <a:ln>
+                        <a:noFill/>
+                      </a:ln>
+                      <a:extLst>
+                        <a:ext uri="{909E8E84-426E-40dd-AFC4-6F175D3DCCD1}">
+                          <a14:hiddenFill xmlns:a14="http://schemas.microsoft.com/office/drawing/2010/main">
+                            <a:solidFill>
+                              <a:srgbClr val="FFFFFF"/>
+                            </a:solidFill>
+                          </a14:hiddenFill>
+                        </a:ext>
+                        <a:ext uri="{91240B29-F687-4f45-9708-019B960494DF}">
+                          <a14:hiddenLine xmlns:a14="http://schemas.microsoft.com/office/drawing/2010/main" w="9525">
+                            <a:solidFill>
+                              <a:srgbClr val="000000"/>
+                            </a:solidFill>
+                            <a:miter lim="800000"/>
+                            <a:headEnd/>
+                            <a:tailEnd/>
+                          </a14:hiddenLine>
+                        </a:ext>
+                      </a:extLst>
+                    </wps:spPr>
+                    <wps:txbx>
+                      <w:txbxContent>
+                        <w:p>
+                          <w:pPr>
+                            <w:contextualSpacing/>
+                            <w:rPr>
+                              <w:caps/>
+                              <w:sz w:val="20"/>
+                            </w:rPr>
+                          </w:pPr>
+                          <w:r>
+                            <w:rPr>
+                              <w:smallCaps/>
+                              <w:sz w:val="20"/>
+                            </w:rPr>
+                            <w:t>Department of Integrative Biology</w:t>
+                          </w:r>
+                        </w:p>
+                        <w:p>
+                          <w:pPr>
+                            <w:contextualSpacing/>
+                            <w:rPr>
+                              <w:caps/>
+                              <w:sz w:val="20"/>
+                            </w:rPr>
+                          </w:pPr>
+                          <w:r>
+                            <w:rPr>
+                              <w:caps/>
+                              <w:sz w:val="20"/>
+                            </w:rPr>
+                            <w:t>205 W 24</w:t>
+                          </w:r>
+                          <w:r>
+                            <w:rPr>
+                              <w:caps/>
+                              <w:sz w:val="20"/>
+                              <w:vertAlign w:val="superscript"/>
+                            </w:rPr>
+                            <w:t>th</w:t>
+                          </w:r>
+                          <w:r>
+                            <w:rPr>
+                              <w:caps/>
+                              <w:sz w:val="20"/>
+                            </w:rPr>
+                            <w:t xml:space="preserve"> Street</w:t>
+                          </w:r>
+                        </w:p>
+                        <w:p>
+                          <w:pPr>
+                            <w:spacing w:after="80"/>
+                            <w:contextualSpacing/>
+                            <w:rPr>
+                              <w:smallCaps/>
+                            </w:rPr>
+                          </w:pPr>
+                          <w:r>
+                            <w:rPr>
+                              <w:smallCaps/>
+                            </w:rPr>
+                            <w:t xml:space="preserve">THE </w:t>
+                          </w:r>
+                          <w:r>
+                            <w:rPr>
+                              <w:caps/>
+                            </w:rPr>
+                            <w:t>University of Texas at Austin</w:t>
+                          </w:r>
+                        </w:p>
+                        <w:p>
+                          <w:pPr>
+                            <w:pBdr>
+                              <w:top w:val="single" w:sz="4" w:space="1" w:color="000000"/>
+                            </w:pBdr>
+                            <w:ind w:right="-900"/>
+                            <w:contextualSpacing/>
+                            <w:rPr>
+                              <w:i/>
+                              <w:sz w:val="20"/>
+                            </w:rPr>
+                          </w:pPr>
+                          <w:r>
+                            <w:rPr>
+                              <w:i/>
+                              <w:sz w:val="20"/>
+                            </w:rPr>
+                            <w:t xml:space="preserve">Austin, Texas </w:t>
+                          </w:r>
+                          <w:proofErr w:type="gramStart"/>
+                          <w:r>
+                            <w:rPr>
+                              <w:i/>
+                              <w:sz w:val="20"/>
+                            </w:rPr>
+                            <w:t>78712  U.S.A</w:t>
+                          </w:r>
+                          <w:proofErr w:type="gramEnd"/>
+                          <w:r>
+                            <w:rPr>
+                              <w:i/>
+                              <w:sz w:val="20"/>
+                            </w:rPr>
+                            <w:t xml:space="preserve">.  • </w:t>
+                          </w:r>
+                          <w:proofErr w:type="gramStart"/>
+                          <w:r>
+                            <w:rPr>
+                              <w:rFonts w:ascii="Symbol" w:hAnsi="Symbol"/>
+                              <w:i/>
+                              <w:sz w:val="20"/>
+                            </w:rPr>
+                            <w:t></w:t>
+                          </w:r>
+                          <w:r>
+                            <w:rPr>
+                              <w:i/>
+                              <w:sz w:val="20"/>
+                            </w:rPr>
+                            <w:t>(</w:t>
+                          </w:r>
+                          <w:proofErr w:type="gramEnd"/>
+                          <w:r>
+                            <w:rPr>
+                              <w:i/>
+                              <w:sz w:val="20"/>
+                            </w:rPr>
+                            <w:t xml:space="preserve">512) 232-2459  •  fax (512) 471-3878-PAT  •  fax (512) 232-9529-BIO   </w:t>
+                          </w:r>
+                        </w:p>
+                        <w:p>
+                          <w:pPr>
+                            <w:pBdr>
+                              <w:top w:val="single" w:sz="4" w:space="1" w:color="000000"/>
+                            </w:pBdr>
+                            <w:ind w:right="-900"/>
+                            <w:contextualSpacing/>
+                            <w:rPr>
+                              <w:i/>
+                              <w:sz w:val="20"/>
+                            </w:rPr>
+                          </w:pPr>
+                        </w:p>
+                        <w:p/>
+                      </w:txbxContent>
+                    </wps:txbx>
+                    <wps:bodyPr rot="0" vert="horz" wrap="square" lIns="91440" tIns="91440" rIns="91440" bIns="91440" anchor="t" anchorCtr="0" upright="1">
+                      <a:noAutofit/>
+                    </wps:bodyPr>
+                  </wps:wsp>
+                </a:graphicData>
+              </a:graphic>
+              <wp14:sizeRelH relativeFrom="page">
+                <wp14:pctWidth>0</wp14:pctWidth>
+              </wp14:sizeRelH>
+              <wp14:sizeRelV relativeFrom="page">
+                <wp14:pctHeight>0</wp14:pctHeight>
+              </wp14:sizeRelV>
+            </wp:anchor>
+          </w:drawing>
+        </mc:Choice>
+        <mc:Fallback>
+          <w:pict>
+            <v:shapetype id="_x0000_t202" coordsize="21600,21600" o:spt="202" path="m0,0l0,21600,21600,21600,21600,0xe">
+              <v:stroke joinstyle="miter"/>
+              <v:path gradientshapeok="t" o:connecttype="rect"/>
+            </v:shapetype>
+            <v:shape id="Text Box 1" o:spid="_x0000_s1026" type="#_x0000_t202" style="position:absolute;left:0;text-align:left;margin-left:67.05pt;margin-top:.2pt;width:6in;height:108pt;z-index:251659264;visibility:visible;mso-wrap-style:square;mso-width-percent:0;mso-height-percent:0;mso-wrap-distance-left:9pt;mso-wrap-distance-top:0;mso-wrap-distance-right:9pt;mso-wrap-distance-bottom:0;mso-position-horizontal:absolute;mso-position-horizontal-relative:text;mso-position-vertical:absolute;mso-position-vertical-relative:text;mso-width-percent:0;mso-height-percent:0;mso-width-relative:page;mso-height-relative:page;v-text-anchor:top" o:gfxdata="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" filled="f" stroked="f">
+              <v:textbox inset=",7.2pt,,7.2pt">
+                <w:txbxContent>
+                  <w:p>
+                    <w:pPr>
+                      <w:contextualSpacing/>
+                      <w:rPr>
+                        <w:caps/>
+                        <w:sz w:val="20"/>
+                      </w:rPr>
+                    </w:pPr>
+                    <w:r>
+                      <w:rPr>
+                        <w:smallCaps/>
+                        <w:sz w:val="20"/>
+                      </w:rPr>
+                      <w:t>Department of Integrative Biology</w:t>
+                    </w:r>
+                  </w:p>
+                  <w:p>
+                    <w:pPr>
+                      <w:contextualSpacing/>
+                      <w:rPr>
+                        <w:caps/>
+                        <w:sz w:val="20"/>
+                      </w:rPr>
+                    </w:pPr>
+                    <w:r>
+                      <w:rPr>
+                        <w:caps/>
+                        <w:sz w:val="20"/>
+                      </w:rPr>
+                      <w:t>205 W 24</w:t>
+                    </w:r>
+                    <w:r>
+                      <w:rPr>
+                        <w:caps/>
+                        <w:sz w:val="20"/>
+                        <w:vertAlign w:val="superscript"/>
+                      </w:rPr>
+                      <w:t>th</w:t>
+                    </w:r>
+                    <w:r>
+                      <w:rPr>
+                        <w:caps/>
+                        <w:sz w:val="20"/>
+                      </w:rPr>
+                      <w:t xml:space="preserve"> Street</w:t>
+                    </w:r>
+                  </w:p>
+                  <w:p>
+                    <w:pPr>
+                      <w:spacing w:after="80"/>
+                      <w:contextualSpacing/>
+                      <w:rPr>
+                        <w:smallCaps/>
+                      </w:rPr>
+                    </w:pPr>
+                    <w:r>
+                      <w:rPr>
+                        <w:smallCaps/>
+                      </w:rPr>
+                      <w:t xml:space="preserve">THE </w:t>
+                    </w:r>
+                    <w:r>
+                      <w:rPr>
+                        <w:caps/>
+                      </w:rPr>
+                      <w:t>University of Texas at Austin</w:t>
+                    </w:r>
+                  </w:p>
+                  <w:p>
+                    <w:pPr>
+                      <w:pBdr>
+                        <w:top w:val="single" w:sz="4" w:space="1" w:color="000000"/>
+                      </w:pBdr>
+                      <w:ind w:right="-900"/>
+                      <w:contextualSpacing/>
+                      <w:rPr>
+                        <w:i/>
+                        <w:sz w:val="20"/>
+                      </w:rPr>
+                    </w:pPr>
+                    <w:r>
+                      <w:rPr>
+                        <w:i/>
+                        <w:sz w:val="20"/>
+                      </w:rPr>
+                      <w:t xml:space="preserve">Austin, Texas </w:t>
+                    </w:r>
+                    <w:proofErr w:type="gramStart"/>
+                    <w:r>
+                      <w:rPr>
+                        <w:i/>
+                        <w:sz w:val="20"/>
+                      </w:rPr>
+                      <w:t>78712  U.S.A</w:t>
+                    </w:r>
+                    <w:proofErr w:type="gramEnd"/>
+                    <w:r>
+                      <w:rPr>
+                        <w:i/>
+                        <w:sz w:val="20"/>
+                      </w:rPr>
+                      <w:t xml:space="preserve">.  • </w:t>
+                    </w:r>
+                    <w:proofErr w:type="gramStart"/>
+                    <w:r>
+                      <w:rPr>
+                        <w:rFonts w:ascii="Symbol" w:hAnsi="Symbol"/>
+                        <w:i/>
+                        <w:sz w:val="20"/>
+                      </w:rPr>
+                      <w:t></w:t>
+                    </w:r>
+                    <w:r>
+                      <w:rPr>
+                        <w:i/>
+                        <w:sz w:val="20"/>
+                      </w:rPr>
+                      <w:t>(</w:t>
+                    </w:r>
+                    <w:proofErr w:type="gramEnd"/>
+                    <w:r>
+                      <w:rPr>
+                        <w:i/>
+                        <w:sz w:val="20"/>
+                      </w:rPr>
+                      <w:t xml:space="preserve">512) 232-2459  •  fax (512) 471-3878-PAT  •  fax (512) 232-9529-BIO   </w:t>
+                    </w:r>
+                  </w:p>
+                  <w:p>
+                    <w:pPr>
+                      <w:pBdr>
+                        <w:top w:val="single" w:sz="4" w:space="1" w:color="000000"/>
+                      </w:pBdr>
+                      <w:ind w:right="-900"/>
+                      <w:contextualSpacing/>
+                      <w:rPr>
+                        <w:i/>
+                        <w:sz w:val="20"/>
+                      </w:rPr>
+                    </w:pPr>
+                  </w:p>
+                  <w:p/>
+                </w:txbxContent>
+              </v:textbox>
+            </v:shape>
+          </w:pict>
+        </mc:Fallback>
+      </mc:AlternateContent>
+    </w:r>
+    <w:r>
+      <w:rPr>
+        <w:noProof/>
+      </w:rPr>
+      <w:drawing>
+        <wp:inline distT="0" distB="0" distL="0" distR="0" wp14:anchorId="72ECFFC6" wp14:editId="091D50B6">
+          <wp:extent cx="1046944" cy="1031240"/>
+          <wp:effectExtent l="0" t="0" r="0" b="10160"/>
+          <wp:docPr id="1" name="Picture 1"/>
+          <wp:cNvGraphicFramePr>
+            <a:graphicFrameLocks xmlns:a="http://schemas.openxmlformats.org/drawingml/2006/main" noChangeAspect="1"/>
+          </wp:cNvGraphicFramePr>
+          <a:graphic xmlns:a="http://schemas.openxmlformats.org/drawingml/2006/main">
+            <a:graphicData uri="http://schemas.openxmlformats.org/drawingml/2006/picture">
+              <pic:pic xmlns:pic="http://schemas.openxmlformats.org/drawingml/2006/picture">
+                <pic:nvPicPr>
+                  <pic:cNvPr id="0" name="Picture 1"/>
+                  <pic:cNvPicPr>
+                    <a:picLocks noChangeAspect="1" noChangeArrowheads="1"/>
+                  </pic:cNvPicPr>
+                </pic:nvPicPr>
+                <pic:blipFill>
+                  <a:blip r:embed="rId1">
+                    <a:extLst>
+                      <a:ext uri="{28A0092B-C50C-407E-A947-70E740481C1C}">
+                        <a14:useLocalDpi xmlns:a14="http://schemas.microsoft.com/office/drawing/2010/main" val="0"/>
+                      </a:ext>
+                    </a:extLst>
+                  </a:blip>
+                  <a:srcRect/>
+                  <a:stretch>
+                    <a:fillRect/>
+                  </a:stretch>
+                </pic:blipFill>
+                <pic:spPr bwMode="auto">
+                  <a:xfrm>
+                    <a:off x="0" y="0"/>
+                    <a:ext cx="1048645" cy="1032915"/>
+                  </a:xfrm>
+                  <a:prstGeom prst="rect">
+                    <a:avLst/>
+                  </a:prstGeom>
+                  <a:noFill/>
+                  <a:ln>
+                    <a:noFill/>
+                  </a:ln>
+                </pic:spPr>
+              </pic:pic>
+            </a:graphicData>
+          </a:graphic>
+        </wp:inline>
+      </w:drawing>
+    </w:r>
+    <w:r>
+      <w:tab/>
+    </w:r>
+  </w:p>
+  <w:p>
+    <w:pPr>
+      <w:pStyle w:val="Header"/>
+    </w:pPr>
+  </w:p>
+</w:hdr>
 </file>
 
 <file path=word/styles.xml><?xml version="1.0" encoding="utf-8"?>
@@ -393,6 +838,75 @@
     <w:uiPriority w:val="99"/>
     <w:semiHidden/>
     <w:unhideWhenUsed/>
+  </w:style>
+  <w:style w:type="paragraph" w:styleId="Header">
+    <w:name w:val="header"/>
+    <w:basedOn w:val="Normal"/>
+    <w:link w:val="HeaderChar"/>
+    <w:uiPriority w:val="99"/>
+    <w:unhideWhenUsed/>
+    <w:rsid w:val="00FE5061"/>
+    <w:pPr>
+      <w:tabs>
+        <w:tab w:val="center" w:pos="4320"/>
+        <w:tab w:val="right" w:pos="8640"/>
+      </w:tabs>
+    </w:pPr>
+  </w:style>
+  <w:style w:type="character" w:customStyle="1" w:styleId="HeaderChar">
+    <w:name w:val="Header Char"/>
+    <w:basedOn w:val="DefaultParagraphFont"/>
+    <w:link w:val="Header"/>
+    <w:uiPriority w:val="99"/>
+    <w:rsid w:val="00FE5061"/>
+  </w:style>
+  <w:style w:type="paragraph" w:styleId="Footer">
+    <w:name w:val="footer"/>
+    <w:basedOn w:val="Normal"/>
+    <w:link w:val="FooterChar"/>
+    <w:uiPriority w:val="99"/>
+    <w:unhideWhenUsed/>
+    <w:rsid w:val="00FE5061"/>
+    <w:pPr>
+      <w:tabs>
+        <w:tab w:val="center" w:pos="4320"/>
+        <w:tab w:val="right" w:pos="8640"/>
+      </w:tabs>
+    </w:pPr>
+  </w:style>
+  <w:style w:type="character" w:customStyle="1" w:styleId="FooterChar">
+    <w:name w:val="Footer Char"/>
+    <w:basedOn w:val="DefaultParagraphFont"/>
+    <w:link w:val="Footer"/>
+    <w:uiPriority w:val="99"/>
+    <w:rsid w:val="00FE5061"/>
+  </w:style>
+  <w:style w:type="paragraph" w:styleId="BalloonText">
+    <w:name w:val="Balloon Text"/>
+    <w:basedOn w:val="Normal"/>
+    <w:link w:val="BalloonTextChar"/>
+    <w:uiPriority w:val="99"/>
+    <w:semiHidden/>
+    <w:unhideWhenUsed/>
+    <w:rsid w:val="00FE5061"/>
+    <w:rPr>
+      <w:rFonts w:ascii="Lucida Grande" w:hAnsi="Lucida Grande" w:cs="Lucida Grande"/>
+      <w:sz w:val="18"/>
+      <w:szCs w:val="18"/>
+    </w:rPr>
+  </w:style>
+  <w:style w:type="character" w:customStyle="1" w:styleId="BalloonTextChar">
+    <w:name w:val="Balloon Text Char"/>
+    <w:basedOn w:val="DefaultParagraphFont"/>
+    <w:link w:val="BalloonText"/>
+    <w:uiPriority w:val="99"/>
+    <w:semiHidden/>
+    <w:rsid w:val="00FE5061"/>
+    <w:rPr>
+      <w:rFonts w:ascii="Lucida Grande" w:hAnsi="Lucida Grande" w:cs="Lucida Grande"/>
+      <w:sz w:val="18"/>
+      <w:szCs w:val="18"/>
+    </w:rPr>
   </w:style>
 </w:styles>
 </file>
@@ -579,6 +1093,75 @@
     <w:uiPriority w:val="99"/>
     <w:semiHidden/>
     <w:unhideWhenUsed/>
+  </w:style>
+  <w:style w:type="paragraph" w:styleId="Header">
+    <w:name w:val="header"/>
+    <w:basedOn w:val="Normal"/>
+    <w:link w:val="HeaderChar"/>
+    <w:uiPriority w:val="99"/>
+    <w:unhideWhenUsed/>
+    <w:rsid w:val="00FE5061"/>
+    <w:pPr>
+      <w:tabs>
+        <w:tab w:val="center" w:pos="4320"/>
+        <w:tab w:val="right" w:pos="8640"/>
+      </w:tabs>
+    </w:pPr>
+  </w:style>
+  <w:style w:type="character" w:customStyle="1" w:styleId="HeaderChar">
+    <w:name w:val="Header Char"/>
+    <w:basedOn w:val="DefaultParagraphFont"/>
+    <w:link w:val="Header"/>
+    <w:uiPriority w:val="99"/>
+    <w:rsid w:val="00FE5061"/>
+  </w:style>
+  <w:style w:type="paragraph" w:styleId="Footer">
+    <w:name w:val="footer"/>
+    <w:basedOn w:val="Normal"/>
+    <w:link w:val="FooterChar"/>
+    <w:uiPriority w:val="99"/>
+    <w:unhideWhenUsed/>
+    <w:rsid w:val="00FE5061"/>
+    <w:pPr>
+      <w:tabs>
+        <w:tab w:val="center" w:pos="4320"/>
+        <w:tab w:val="right" w:pos="8640"/>
+      </w:tabs>
+    </w:pPr>
+  </w:style>
+  <w:style w:type="character" w:customStyle="1" w:styleId="FooterChar">
+    <w:name w:val="Footer Char"/>
+    <w:basedOn w:val="DefaultParagraphFont"/>
+    <w:link w:val="Footer"/>
+    <w:uiPriority w:val="99"/>
+    <w:rsid w:val="00FE5061"/>
+  </w:style>
+  <w:style w:type="paragraph" w:styleId="BalloonText">
+    <w:name w:val="Balloon Text"/>
+    <w:basedOn w:val="Normal"/>
+    <w:link w:val="BalloonTextChar"/>
+    <w:uiPriority w:val="99"/>
+    <w:semiHidden/>
+    <w:unhideWhenUsed/>
+    <w:rsid w:val="00FE5061"/>
+    <w:rPr>
+      <w:rFonts w:ascii="Lucida Grande" w:hAnsi="Lucida Grande" w:cs="Lucida Grande"/>
+      <w:sz w:val="18"/>
+      <w:szCs w:val="18"/>
+    </w:rPr>
+  </w:style>
+  <w:style w:type="character" w:customStyle="1" w:styleId="BalloonTextChar">
+    <w:name w:val="Balloon Text Char"/>
+    <w:basedOn w:val="DefaultParagraphFont"/>
+    <w:link w:val="BalloonText"/>
+    <w:uiPriority w:val="99"/>
+    <w:semiHidden/>
+    <w:rsid w:val="00FE5061"/>
+    <w:rPr>
+      <w:rFonts w:ascii="Lucida Grande" w:hAnsi="Lucida Grande" w:cs="Lucida Grande"/>
+      <w:sz w:val="18"/>
+      <w:szCs w:val="18"/>
+    </w:rPr>
   </w:style>
 </w:styles>
 </file>

</xml_diff>